<commit_message>
complete the last simulation
</commit_message>
<xml_diff>
--- a/预习报告/中山大学电路基础实验课实验报告（R、L、C串并联谐振电路）.docx
+++ b/预习报告/中山大学电路基础实验课实验报告（R、L、C串并联谐振电路）.docx
@@ -412,7 +412,6 @@
               </w:numPr>
               <w:ind w:firstLineChars="0"/>
               <w:rPr>
-                <w:rFonts w:hint="eastAsia"/>
                 <w:sz w:val="32"/>
                 <w:szCs w:val="32"/>
               </w:rPr>
@@ -566,7 +565,23 @@
                 <w:sz w:val="32"/>
                 <w:szCs w:val="32"/>
               </w:rPr>
-              <w:t>中虚部为0，得谐振频率</w:t>
+              <w:t>中虚部为0，得</w:t>
+            </w:r>
+            <w:r>
+              <w:rPr>
+                <w:rFonts w:hint="eastAsia"/>
+                <w:sz w:val="32"/>
+                <w:szCs w:val="32"/>
+              </w:rPr>
+              <w:t>谐振角</w:t>
+            </w:r>
+            <w:r>
+              <w:rPr>
+                <w:rFonts w:hint="eastAsia"/>
+                <w:sz w:val="32"/>
+                <w:szCs w:val="32"/>
+              </w:rPr>
+              <w:t>频率</w:t>
             </w:r>
             <m:oMath>
               <m:sSub>
@@ -854,7 +869,17 @@
                 <w:sz w:val="32"/>
                 <w:szCs w:val="32"/>
               </w:rPr>
-              <w:t>电阻上电压近似于为电源电压，电抗电压为0，但电感、电容两端电压不为0。</w:t>
+              <w:t>电阻上电压近似于为电源电压，电抗电压为0，但电</w:t>
+            </w:r>
+            <w:bookmarkStart w:id="0" w:name="_GoBack"/>
+            <w:bookmarkEnd w:id="0"/>
+            <w:r>
+              <w:rPr>
+                <w:rFonts w:hint="eastAsia"/>
+                <w:sz w:val="32"/>
+                <w:szCs w:val="32"/>
+              </w:rPr>
+              <w:t>感、电容两端电压不为0。</w:t>
             </w:r>
           </w:p>
           <w:p>
@@ -1479,7 +1504,6 @@
               </w:numPr>
               <w:ind w:firstLineChars="0"/>
               <w:rPr>
-                <w:rFonts w:hint="eastAsia"/>
                 <w:sz w:val="32"/>
                 <w:szCs w:val="32"/>
               </w:rPr>
@@ -1562,7 +1586,6 @@
               </w:numPr>
               <w:ind w:firstLineChars="0"/>
               <w:rPr>
-                <w:rFonts w:hint="eastAsia"/>
                 <w:sz w:val="32"/>
                 <w:szCs w:val="32"/>
               </w:rPr>
@@ -1622,7 +1645,6 @@
           <w:p>
             <w:pPr>
               <w:rPr>
-                <w:rFonts w:hint="eastAsia"/>
                 <w:sz w:val="32"/>
                 <w:szCs w:val="32"/>
               </w:rPr>
@@ -1694,6 +1716,7 @@
           <w:p>
             <w:pPr>
               <w:rPr>
+                <w:b/>
                 <w:sz w:val="32"/>
                 <w:szCs w:val="32"/>
               </w:rPr>
@@ -1706,6 +1729,125 @@
                 <w:szCs w:val="32"/>
               </w:rPr>
               <w:t>实验步骤</w:t>
+            </w:r>
+          </w:p>
+          <w:p>
+            <w:pPr>
+              <w:pStyle w:val="aa"/>
+              <w:numPr>
+                <w:ilvl w:val="0"/>
+                <w:numId w:val="5"/>
+              </w:numPr>
+              <w:ind w:firstLineChars="0"/>
+              <w:rPr>
+                <w:sz w:val="32"/>
+                <w:szCs w:val="32"/>
+              </w:rPr>
+            </w:pPr>
+            <w:r>
+              <w:rPr>
+                <w:rFonts w:hint="eastAsia"/>
+                <w:sz w:val="32"/>
+                <w:szCs w:val="32"/>
+              </w:rPr>
+              <w:t>接好R</w:t>
+            </w:r>
+            <w:r>
+              <w:rPr>
+                <w:sz w:val="32"/>
+                <w:szCs w:val="32"/>
+              </w:rPr>
+              <w:t>LC</w:t>
+            </w:r>
+            <w:r>
+              <w:rPr>
+                <w:rFonts w:hint="eastAsia"/>
+                <w:sz w:val="32"/>
+                <w:szCs w:val="32"/>
+              </w:rPr>
+              <w:t>串联谐振电路，打开信号源。</w:t>
+            </w:r>
+          </w:p>
+          <w:p>
+            <w:pPr>
+              <w:pStyle w:val="aa"/>
+              <w:numPr>
+                <w:ilvl w:val="0"/>
+                <w:numId w:val="5"/>
+              </w:numPr>
+              <w:ind w:firstLineChars="0"/>
+              <w:rPr>
+                <w:sz w:val="32"/>
+                <w:szCs w:val="32"/>
+              </w:rPr>
+            </w:pPr>
+            <w:r>
+              <w:rPr>
+                <w:rFonts w:hint="eastAsia"/>
+                <w:sz w:val="32"/>
+                <w:szCs w:val="32"/>
+              </w:rPr>
+              <w:t xml:space="preserve"> 记录各表盘数据。</w:t>
+            </w:r>
+          </w:p>
+          <w:p>
+            <w:pPr>
+              <w:pStyle w:val="aa"/>
+              <w:numPr>
+                <w:ilvl w:val="0"/>
+                <w:numId w:val="5"/>
+              </w:numPr>
+              <w:ind w:firstLineChars="0"/>
+              <w:rPr>
+                <w:sz w:val="32"/>
+                <w:szCs w:val="32"/>
+              </w:rPr>
+            </w:pPr>
+            <w:r>
+              <w:rPr>
+                <w:rFonts w:hint="eastAsia"/>
+                <w:sz w:val="32"/>
+                <w:szCs w:val="32"/>
+              </w:rPr>
+              <w:t>关闭信号源，调整其频率，重复上述步骤。</w:t>
+            </w:r>
+          </w:p>
+          <w:p>
+            <w:pPr>
+              <w:pStyle w:val="aa"/>
+              <w:numPr>
+                <w:ilvl w:val="0"/>
+                <w:numId w:val="5"/>
+              </w:numPr>
+              <w:ind w:firstLineChars="0"/>
+              <w:rPr>
+                <w:rFonts w:hint="eastAsia"/>
+                <w:sz w:val="32"/>
+                <w:szCs w:val="32"/>
+              </w:rPr>
+            </w:pPr>
+            <w:r>
+              <w:rPr>
+                <w:rFonts w:hint="eastAsia"/>
+                <w:sz w:val="32"/>
+                <w:szCs w:val="32"/>
+              </w:rPr>
+              <w:t>接好R</w:t>
+            </w:r>
+            <w:r>
+              <w:rPr>
+                <w:sz w:val="32"/>
+                <w:szCs w:val="32"/>
+              </w:rPr>
+              <w:t>LC</w:t>
+            </w:r>
+            <w:r>
+              <w:rPr>
+                <w:rFonts w:hint="eastAsia"/>
+                <w:sz w:val="32"/>
+                <w:szCs w:val="32"/>
+              </w:rPr>
+              <w:t>并联谐振电路，重复上述步骤。</w:t>
             </w:r>
           </w:p>
         </w:tc>
@@ -1739,7 +1881,6 @@
           <w:p>
             <w:pPr>
               <w:rPr>
-                <w:rFonts w:hint="eastAsia"/>
                 <w:sz w:val="32"/>
                 <w:szCs w:val="32"/>
               </w:rPr>
@@ -1783,6 +1924,7 @@
                 <w:sz w:val="32"/>
                 <w:szCs w:val="32"/>
               </w:rPr>
+              <w:lastRenderedPageBreak/>
               <w:drawing>
                 <wp:inline distT="0" distB="0" distL="0" distR="0" wp14:anchorId="23BF9EB5" wp14:editId="5E91915D">
                   <wp:extent cx="5274310" cy="2461260"/>
@@ -1852,7 +1994,6 @@
           <w:p>
             <w:pPr>
               <w:rPr>
-                <w:rFonts w:hint="eastAsia"/>
                 <w:sz w:val="32"/>
                 <w:szCs w:val="32"/>
               </w:rPr>
@@ -1864,7 +2005,6 @@
                 <w:sz w:val="32"/>
                 <w:szCs w:val="32"/>
               </w:rPr>
-              <w:lastRenderedPageBreak/>
               <w:drawing>
                 <wp:inline distT="0" distB="0" distL="0" distR="0" wp14:anchorId="6BC5562A" wp14:editId="34521D0E">
                   <wp:extent cx="5274310" cy="2427605"/>
@@ -1943,16 +2083,16 @@
               <w:tblLook w:val="04A0" w:firstRow="1" w:lastRow="0" w:firstColumn="1" w:lastColumn="0" w:noHBand="0" w:noVBand="1"/>
             </w:tblPr>
             <w:tblGrid>
-              <w:gridCol w:w="1688"/>
-              <w:gridCol w:w="1689"/>
-              <w:gridCol w:w="1689"/>
-              <w:gridCol w:w="1689"/>
-              <w:gridCol w:w="1689"/>
+              <w:gridCol w:w="1745"/>
+              <w:gridCol w:w="1680"/>
+              <w:gridCol w:w="1673"/>
+              <w:gridCol w:w="1673"/>
+              <w:gridCol w:w="1673"/>
             </w:tblGrid>
             <w:tr>
               <w:tc>
                 <w:tcPr>
-                  <w:tcW w:w="1688" w:type="dxa"/>
+                  <w:tcW w:w="1745" w:type="dxa"/>
                 </w:tcPr>
                 <w:p>
                   <w:pPr>
@@ -1974,7 +2114,7 @@
               </w:tc>
               <w:tc>
                 <w:tcPr>
-                  <w:tcW w:w="1689" w:type="dxa"/>
+                  <w:tcW w:w="1680" w:type="dxa"/>
                 </w:tcPr>
                 <w:p>
                   <w:pPr>
@@ -2011,7 +2151,7 @@
               </w:tc>
               <w:tc>
                 <w:tcPr>
-                  <w:tcW w:w="1689" w:type="dxa"/>
+                  <w:tcW w:w="1673" w:type="dxa"/>
                 </w:tcPr>
                 <w:p>
                   <w:pPr>
@@ -2050,13 +2190,12 @@
               </w:tc>
               <w:tc>
                 <w:tcPr>
-                  <w:tcW w:w="1689" w:type="dxa"/>
+                  <w:tcW w:w="1673" w:type="dxa"/>
                 </w:tcPr>
                 <w:p>
                   <w:pPr>
                     <w:jc w:val="center"/>
                     <w:rPr>
-                      <w:rFonts w:hint="eastAsia"/>
                       <w:sz w:val="32"/>
                       <w:szCs w:val="32"/>
                     </w:rPr>
@@ -2090,13 +2229,12 @@
               </w:tc>
               <w:tc>
                 <w:tcPr>
-                  <w:tcW w:w="1689" w:type="dxa"/>
+                  <w:tcW w:w="1673" w:type="dxa"/>
                 </w:tcPr>
                 <w:p>
                   <w:pPr>
                     <w:jc w:val="center"/>
                     <w:rPr>
-                      <w:rFonts w:hint="eastAsia"/>
                       <w:sz w:val="32"/>
                       <w:szCs w:val="32"/>
                     </w:rPr>
@@ -2141,6 +2279,45 @@
                       <w:szCs w:val="32"/>
                     </w:rPr>
                   </w:pPr>
+                  <w:r>
+                    <w:rPr>
+                      <w:rFonts w:hint="eastAsia"/>
+                      <w:sz w:val="32"/>
+                      <w:szCs w:val="32"/>
+                    </w:rPr>
+                    <w:t>3</w:t>
+                  </w:r>
+                  <w:r>
+                    <w:rPr>
+                      <w:sz w:val="32"/>
+                      <w:szCs w:val="32"/>
+                    </w:rPr>
+                    <w:t>V</w:t>
+                  </w:r>
+                  <w:r>
+                    <w:rPr>
+                      <w:rFonts w:hint="eastAsia"/>
+                      <w:sz w:val="32"/>
+                      <w:szCs w:val="32"/>
+                    </w:rPr>
+                    <w:t>/</w:t>
+                  </w:r>
+                  <w:r>
+                    <w:rPr>
+                      <w:rFonts w:hint="eastAsia"/>
+                      <w:sz w:val="32"/>
+                      <w:szCs w:val="32"/>
+                    </w:rPr>
+                    <w:t>1000</w:t>
+                  </w:r>
+                  <w:r>
+                    <w:rPr>
+                      <w:rFonts w:hint="eastAsia"/>
+                      <w:sz w:val="32"/>
+                      <w:szCs w:val="32"/>
+                    </w:rPr>
+                    <w:t>Hz正弦波</w:t>
+                  </w:r>
                 </w:p>
               </w:tc>
               <w:tc>
@@ -2155,8 +2332,14 @@
                       <w:szCs w:val="32"/>
                     </w:rPr>
                   </w:pPr>
-                  <w:bookmarkStart w:id="0" w:name="_GoBack"/>
-                  <w:bookmarkEnd w:id="0"/>
+                  <w:r>
+                    <w:rPr>
+                      <w:rFonts w:hint="eastAsia"/>
+                      <w:sz w:val="32"/>
+                      <w:szCs w:val="32"/>
+                    </w:rPr>
+                    <w:t>1.38</w:t>
+                  </w:r>
                 </w:p>
               </w:tc>
               <w:tc>
@@ -2171,6 +2354,14 @@
                       <w:szCs w:val="32"/>
                     </w:rPr>
                   </w:pPr>
+                  <w:r>
+                    <w:rPr>
+                      <w:rFonts w:hint="eastAsia"/>
+                      <w:sz w:val="32"/>
+                      <w:szCs w:val="32"/>
+                    </w:rPr>
+                    <w:t>0.14</w:t>
+                  </w:r>
                 </w:p>
               </w:tc>
               <w:tc>
@@ -2185,6 +2376,14 @@
                       <w:szCs w:val="32"/>
                     </w:rPr>
                   </w:pPr>
+                  <w:r>
+                    <w:rPr>
+                      <w:rFonts w:hint="eastAsia"/>
+                      <w:sz w:val="32"/>
+                      <w:szCs w:val="32"/>
+                    </w:rPr>
+                    <w:t>2.16</w:t>
+                  </w:r>
                 </w:p>
               </w:tc>
               <w:tc>
@@ -2199,6 +2398,14 @@
                       <w:szCs w:val="32"/>
                     </w:rPr>
                   </w:pPr>
+                  <w:r>
+                    <w:rPr>
+                      <w:rFonts w:hint="eastAsia"/>
+                      <w:sz w:val="32"/>
+                      <w:szCs w:val="32"/>
+                    </w:rPr>
+                    <w:t>0.04</w:t>
+                  </w:r>
                 </w:p>
               </w:tc>
             </w:tr>
@@ -2214,6 +2421,52 @@
                       <w:szCs w:val="32"/>
                     </w:rPr>
                   </w:pPr>
+                  <w:r>
+                    <w:rPr>
+                      <w:rFonts w:hint="eastAsia"/>
+                      <w:sz w:val="32"/>
+                      <w:szCs w:val="32"/>
+                    </w:rPr>
+                    <w:t>3V/</w:t>
+                  </w:r>
+                  <w:r>
+                    <w:rPr>
+                      <w:rFonts w:hint="eastAsia"/>
+                      <w:sz w:val="32"/>
+                      <w:szCs w:val="32"/>
+                    </w:rPr>
+                    <w:t>3</w:t>
+                  </w:r>
+                  <w:r>
+                    <w:rPr>
+                      <w:rFonts w:hint="eastAsia"/>
+                      <w:sz w:val="32"/>
+                      <w:szCs w:val="32"/>
+                    </w:rPr>
+                    <w:t>00</w:t>
+                  </w:r>
+                  <w:r>
+                    <w:rPr>
+                      <w:sz w:val="32"/>
+                      <w:szCs w:val="32"/>
+                    </w:rPr>
+                    <w:t>0</w:t>
+                  </w:r>
+                  <w:r>
+                    <w:rPr>
+                      <w:sz w:val="32"/>
+                      <w:szCs w:val="32"/>
+                    </w:rPr>
+                    <w:t>Hz</w:t>
+                  </w:r>
+                  <w:r>
+                    <w:rPr>
+                      <w:rFonts w:hint="eastAsia"/>
+                      <w:sz w:val="32"/>
+                      <w:szCs w:val="32"/>
+                    </w:rPr>
+                    <w:t>正弦波</w:t>
+                  </w:r>
                 </w:p>
               </w:tc>
               <w:tc>
@@ -2228,6 +2481,14 @@
                       <w:szCs w:val="32"/>
                     </w:rPr>
                   </w:pPr>
+                  <w:r>
+                    <w:rPr>
+                      <w:rFonts w:hint="eastAsia"/>
+                      <w:sz w:val="32"/>
+                      <w:szCs w:val="32"/>
+                    </w:rPr>
+                    <w:t>4.83</w:t>
+                  </w:r>
                 </w:p>
               </w:tc>
               <w:tc>
@@ -2242,6 +2503,14 @@
                       <w:szCs w:val="32"/>
                     </w:rPr>
                   </w:pPr>
+                  <w:r>
+                    <w:rPr>
+                      <w:rFonts w:hint="eastAsia"/>
+                      <w:sz w:val="32"/>
+                      <w:szCs w:val="32"/>
+                    </w:rPr>
+                    <w:t>0.48</w:t>
+                  </w:r>
                 </w:p>
               </w:tc>
               <w:tc>
@@ -2256,6 +2525,14 @@
                       <w:szCs w:val="32"/>
                     </w:rPr>
                   </w:pPr>
+                  <w:r>
+                    <w:rPr>
+                      <w:rFonts w:hint="eastAsia"/>
+                      <w:sz w:val="32"/>
+                      <w:szCs w:val="32"/>
+                    </w:rPr>
+                    <w:t>2.53</w:t>
+                  </w:r>
                 </w:p>
               </w:tc>
               <w:tc>
@@ -2270,6 +2547,14 @@
                       <w:szCs w:val="32"/>
                     </w:rPr>
                   </w:pPr>
+                  <w:r>
+                    <w:rPr>
+                      <w:rFonts w:hint="eastAsia"/>
+                      <w:sz w:val="32"/>
+                      <w:szCs w:val="32"/>
+                    </w:rPr>
+                    <w:t>0.46</w:t>
+                  </w:r>
                 </w:p>
               </w:tc>
             </w:tr>
@@ -2281,10 +2566,51 @@
                 <w:p>
                   <w:pPr>
                     <w:rPr>
-                      <w:sz w:val="32"/>
-                      <w:szCs w:val="32"/>
-                    </w:rPr>
-                  </w:pPr>
+                      <w:rFonts w:hint="eastAsia"/>
+                      <w:sz w:val="32"/>
+                      <w:szCs w:val="32"/>
+                    </w:rPr>
+                  </w:pPr>
+                  <w:r>
+                    <w:rPr>
+                      <w:rFonts w:hint="eastAsia"/>
+                      <w:sz w:val="32"/>
+                      <w:szCs w:val="32"/>
+                    </w:rPr>
+                    <w:lastRenderedPageBreak/>
+                    <w:t>3</w:t>
+                  </w:r>
+                  <w:r>
+                    <w:rPr>
+                      <w:sz w:val="32"/>
+                      <w:szCs w:val="32"/>
+                    </w:rPr>
+                    <w:t>V</w:t>
+                  </w:r>
+                  <w:r>
+                    <w:rPr>
+                      <w:rFonts w:hint="eastAsia"/>
+                      <w:sz w:val="32"/>
+                      <w:szCs w:val="32"/>
+                    </w:rPr>
+                    <w:t>/</w:t>
+                  </w:r>
+                  <w:r>
+                    <w:rPr>
+                      <w:rFonts w:hint="eastAsia"/>
+                      <w:sz w:val="32"/>
+                      <w:szCs w:val="32"/>
+                    </w:rPr>
+                    <w:t>5000</w:t>
+                  </w:r>
+                  <w:r>
+                    <w:rPr>
+                      <w:rFonts w:hint="eastAsia"/>
+                      <w:sz w:val="32"/>
+                      <w:szCs w:val="32"/>
+                    </w:rPr>
+                    <w:t>Hz正弦波</w:t>
+                  </w:r>
                 </w:p>
               </w:tc>
               <w:tc>
@@ -2299,6 +2625,14 @@
                       <w:szCs w:val="32"/>
                     </w:rPr>
                   </w:pPr>
+                  <w:r>
+                    <w:rPr>
+                      <w:rFonts w:hint="eastAsia"/>
+                      <w:sz w:val="32"/>
+                      <w:szCs w:val="32"/>
+                    </w:rPr>
+                    <w:t>11.5</w:t>
+                  </w:r>
                 </w:p>
               </w:tc>
               <w:tc>
@@ -2309,10 +2643,26 @@
                   <w:pPr>
                     <w:jc w:val="center"/>
                     <w:rPr>
-                      <w:sz w:val="32"/>
-                      <w:szCs w:val="32"/>
-                    </w:rPr>
-                  </w:pPr>
+                      <w:rFonts w:hint="eastAsia"/>
+                      <w:sz w:val="32"/>
+                      <w:szCs w:val="32"/>
+                    </w:rPr>
+                  </w:pPr>
+                  <w:r>
+                    <w:rPr>
+                      <w:rFonts w:hint="eastAsia"/>
+                      <w:sz w:val="32"/>
+                      <w:szCs w:val="32"/>
+                    </w:rPr>
+                    <w:t>1.</w:t>
+                  </w:r>
+                  <w:r>
+                    <w:rPr>
+                      <w:sz w:val="32"/>
+                      <w:szCs w:val="32"/>
+                    </w:rPr>
+                    <w:t>15</w:t>
+                  </w:r>
                 </w:p>
               </w:tc>
               <w:tc>
@@ -2327,6 +2677,13 @@
                       <w:szCs w:val="32"/>
                     </w:rPr>
                   </w:pPr>
+                  <w:r>
+                    <w:rPr>
+                      <w:sz w:val="32"/>
+                      <w:szCs w:val="32"/>
+                    </w:rPr>
+                    <w:t>3.60</w:t>
+                  </w:r>
                 </w:p>
               </w:tc>
               <w:tc>
@@ -2341,6 +2698,13 @@
                       <w:szCs w:val="32"/>
                     </w:rPr>
                   </w:pPr>
+                  <w:r>
+                    <w:rPr>
+                      <w:sz w:val="32"/>
+                      <w:szCs w:val="32"/>
+                    </w:rPr>
+                    <w:t>1.83</w:t>
+                  </w:r>
                 </w:p>
               </w:tc>
             </w:tr>
@@ -2352,10 +2716,65 @@
                 <w:p>
                   <w:pPr>
                     <w:rPr>
-                      <w:sz w:val="32"/>
-                      <w:szCs w:val="32"/>
-                    </w:rPr>
-                  </w:pPr>
+                      <w:rFonts w:hint="eastAsia"/>
+                      <w:sz w:val="32"/>
+                      <w:szCs w:val="32"/>
+                    </w:rPr>
+                  </w:pPr>
+                  <w:r>
+                    <w:rPr>
+                      <w:rFonts w:hint="eastAsia"/>
+                      <w:sz w:val="32"/>
+                      <w:szCs w:val="32"/>
+                    </w:rPr>
+                    <w:t>3</w:t>
+                  </w:r>
+                  <w:r>
+                    <w:rPr>
+                      <w:sz w:val="32"/>
+                      <w:szCs w:val="32"/>
+                    </w:rPr>
+                    <w:t>V</w:t>
+                  </w:r>
+                  <w:r>
+                    <w:rPr>
+                      <w:rFonts w:hint="eastAsia"/>
+                      <w:sz w:val="32"/>
+                      <w:szCs w:val="32"/>
+                    </w:rPr>
+                    <w:t>/</w:t>
+                  </w:r>
+                  <w:r>
+                    <w:rPr>
+                      <w:rFonts w:hint="eastAsia"/>
+                      <w:sz w:val="32"/>
+                      <w:szCs w:val="32"/>
+                    </w:rPr>
+                    <w:t>7121</w:t>
+                  </w:r>
+                  <w:r>
+                    <w:rPr>
+                      <w:sz w:val="32"/>
+                      <w:szCs w:val="32"/>
+                    </w:rPr>
+                    <w:t>Hz</w:t>
+                  </w:r>
+                  <w:r>
+                    <w:rPr>
+                      <w:rFonts w:hint="eastAsia"/>
+                      <w:sz w:val="32"/>
+                      <w:szCs w:val="32"/>
+                    </w:rPr>
+                    <w:t>正弦波</w:t>
+                  </w:r>
+                  <w:r>
+                    <w:rPr>
+                      <w:rFonts w:hint="eastAsia"/>
+                      <w:sz w:val="32"/>
+                      <w:szCs w:val="32"/>
+                    </w:rPr>
+                    <w:t>（理论谐振频率）</w:t>
+                  </w:r>
                 </w:p>
               </w:tc>
               <w:tc>
@@ -2370,6 +2789,13 @@
                       <w:szCs w:val="32"/>
                     </w:rPr>
                   </w:pPr>
+                  <w:r>
+                    <w:rPr>
+                      <w:sz w:val="32"/>
+                      <w:szCs w:val="32"/>
+                    </w:rPr>
+                    <w:t>20.9</w:t>
+                  </w:r>
                 </w:p>
               </w:tc>
               <w:tc>
@@ -2384,6 +2810,13 @@
                       <w:szCs w:val="32"/>
                     </w:rPr>
                   </w:pPr>
+                  <w:r>
+                    <w:rPr>
+                      <w:sz w:val="32"/>
+                      <w:szCs w:val="32"/>
+                    </w:rPr>
+                    <w:t>2.09</w:t>
+                  </w:r>
                 </w:p>
               </w:tc>
               <w:tc>
@@ -2398,6 +2831,13 @@
                       <w:szCs w:val="32"/>
                     </w:rPr>
                   </w:pPr>
+                  <w:r>
+                    <w:rPr>
+                      <w:sz w:val="32"/>
+                      <w:szCs w:val="32"/>
+                    </w:rPr>
+                    <w:t>4.61</w:t>
+                  </w:r>
                 </w:p>
               </w:tc>
               <w:tc>
@@ -2412,6 +2852,163 @@
                       <w:szCs w:val="32"/>
                     </w:rPr>
                   </w:pPr>
+                  <w:r>
+                    <w:rPr>
+                      <w:sz w:val="32"/>
+                      <w:szCs w:val="32"/>
+                    </w:rPr>
+                    <w:t>4.74</w:t>
+                  </w:r>
+                </w:p>
+              </w:tc>
+            </w:tr>
+            <w:tr>
+              <w:tc>
+                <w:tcPr>
+                  <w:tcW w:w="1688" w:type="dxa"/>
+                </w:tcPr>
+                <w:p>
+                  <w:pPr>
+                    <w:rPr>
+                      <w:rFonts w:hint="eastAsia"/>
+                      <w:sz w:val="32"/>
+                      <w:szCs w:val="32"/>
+                    </w:rPr>
+                  </w:pPr>
+                  <w:r>
+                    <w:rPr>
+                      <w:rFonts w:hint="eastAsia"/>
+                      <w:sz w:val="32"/>
+                      <w:szCs w:val="32"/>
+                    </w:rPr>
+                    <w:t>3</w:t>
+                  </w:r>
+                  <w:r>
+                    <w:rPr>
+                      <w:sz w:val="32"/>
+                      <w:szCs w:val="32"/>
+                    </w:rPr>
+                    <w:t>V</w:t>
+                  </w:r>
+                  <w:r>
+                    <w:rPr>
+                      <w:rFonts w:hint="eastAsia"/>
+                      <w:sz w:val="32"/>
+                      <w:szCs w:val="32"/>
+                    </w:rPr>
+                    <w:t>/</w:t>
+                  </w:r>
+                  <w:r>
+                    <w:rPr>
+                      <w:rFonts w:hint="eastAsia"/>
+                      <w:sz w:val="32"/>
+                      <w:szCs w:val="32"/>
+                    </w:rPr>
+                    <w:t>9000</w:t>
+                  </w:r>
+                  <w:r>
+                    <w:rPr>
+                      <w:sz w:val="32"/>
+                      <w:szCs w:val="32"/>
+                    </w:rPr>
+                    <w:t>Hz</w:t>
+                  </w:r>
+                  <w:r>
+                    <w:rPr>
+                      <w:rFonts w:hint="eastAsia"/>
+                      <w:sz w:val="32"/>
+                      <w:szCs w:val="32"/>
+                    </w:rPr>
+                    <w:t>正弦波</w:t>
+                  </w:r>
+                </w:p>
+              </w:tc>
+              <w:tc>
+                <w:tcPr>
+                  <w:tcW w:w="1689" w:type="dxa"/>
+                </w:tcPr>
+                <w:p>
+                  <w:pPr>
+                    <w:jc w:val="center"/>
+                    <w:rPr>
+                      <w:rFonts w:hint="eastAsia"/>
+                      <w:sz w:val="32"/>
+                      <w:szCs w:val="32"/>
+                    </w:rPr>
+                  </w:pPr>
+                  <w:r>
+                    <w:rPr>
+                      <w:sz w:val="32"/>
+                      <w:szCs w:val="32"/>
+                    </w:rPr>
+                    <w:t>14.0</w:t>
+                  </w:r>
+                </w:p>
+              </w:tc>
+              <w:tc>
+                <w:tcPr>
+                  <w:tcW w:w="1689" w:type="dxa"/>
+                </w:tcPr>
+                <w:p>
+                  <w:pPr>
+                    <w:jc w:val="center"/>
+                    <w:rPr>
+                      <w:rFonts w:hint="eastAsia"/>
+                      <w:sz w:val="32"/>
+                      <w:szCs w:val="32"/>
+                    </w:rPr>
+                  </w:pPr>
+                  <w:r>
+                    <w:rPr>
+                      <w:sz w:val="32"/>
+                      <w:szCs w:val="32"/>
+                    </w:rPr>
+                    <w:t>1.40</w:t>
+                  </w:r>
+                </w:p>
+              </w:tc>
+              <w:tc>
+                <w:tcPr>
+                  <w:tcW w:w="1689" w:type="dxa"/>
+                </w:tcPr>
+                <w:p>
+                  <w:pPr>
+                    <w:jc w:val="center"/>
+                    <w:rPr>
+                      <w:rFonts w:hint="eastAsia"/>
+                      <w:sz w:val="32"/>
+                      <w:szCs w:val="32"/>
+                    </w:rPr>
+                  </w:pPr>
+                  <w:r>
+                    <w:rPr>
+                      <w:sz w:val="32"/>
+                      <w:szCs w:val="32"/>
+                    </w:rPr>
+                    <w:t>2.44</w:t>
+                  </w:r>
+                </w:p>
+              </w:tc>
+              <w:tc>
+                <w:tcPr>
+                  <w:tcW w:w="1689" w:type="dxa"/>
+                </w:tcPr>
+                <w:p>
+                  <w:pPr>
+                    <w:jc w:val="center"/>
+                    <w:rPr>
+                      <w:rFonts w:hint="eastAsia"/>
+                      <w:sz w:val="32"/>
+                      <w:szCs w:val="32"/>
+                    </w:rPr>
+                  </w:pPr>
+                  <w:r>
+                    <w:rPr>
+                      <w:sz w:val="32"/>
+                      <w:szCs w:val="32"/>
+                    </w:rPr>
+                    <w:t>4.02</w:t>
+                  </w:r>
                 </w:p>
               </w:tc>
             </w:tr>
@@ -2423,6 +3020,14 @@
                 <w:szCs w:val="32"/>
               </w:rPr>
             </w:pPr>
+            <w:r>
+              <w:rPr>
+                <w:rFonts w:hint="eastAsia"/>
+                <w:sz w:val="32"/>
+                <w:szCs w:val="32"/>
+              </w:rPr>
+              <w:t>但仿真测出来的谐振频率经过调试为7010Hz。</w:t>
+            </w:r>
           </w:p>
         </w:tc>
       </w:tr>
@@ -2470,7 +3075,6 @@
                 <w:sz w:val="32"/>
                 <w:szCs w:val="32"/>
               </w:rPr>
-              <w:lastRenderedPageBreak/>
               <w:t>实验数据表格</w:t>
             </w:r>
           </w:p>
@@ -2594,7 +3198,6 @@
                   <w:pPr>
                     <w:jc w:val="center"/>
                     <w:rPr>
-                      <w:rFonts w:hint="eastAsia"/>
                       <w:sz w:val="32"/>
                       <w:szCs w:val="32"/>
                     </w:rPr>
@@ -2634,7 +3237,6 @@
                   <w:pPr>
                     <w:jc w:val="center"/>
                     <w:rPr>
-                      <w:rFonts w:hint="eastAsia"/>
                       <w:sz w:val="32"/>
                       <w:szCs w:val="32"/>
                     </w:rPr>
@@ -2985,6 +3587,7 @@
                 <w:sz w:val="32"/>
                 <w:szCs w:val="32"/>
               </w:rPr>
+              <w:lastRenderedPageBreak/>
               <w:t>实验结论</w:t>
             </w:r>
           </w:p>
@@ -3547,6 +4150,95 @@
       </w:pPr>
     </w:lvl>
   </w:abstractNum>
+  <w:abstractNum w:abstractNumId="4" w15:restartNumberingAfterBreak="0">
+    <w:nsid w:val="784F34CC"/>
+    <w:multiLevelType w:val="hybridMultilevel"/>
+    <w:tmpl w:val="AF8E5A0C"/>
+    <w:lvl w:ilvl="0" w:tplc="70BA1400">
+      <w:start w:val="1"/>
+      <w:numFmt w:val="decimal"/>
+      <w:lvlText w:val="%1."/>
+      <w:lvlJc w:val="left"/>
+      <w:pPr>
+        <w:ind w:left="360" w:hanging="360"/>
+      </w:pPr>
+      <w:rPr>
+        <w:rFonts w:hint="default"/>
+      </w:rPr>
+    </w:lvl>
+    <w:lvl w:ilvl="1" w:tplc="04090019" w:tentative="1">
+      <w:start w:val="1"/>
+      <w:numFmt w:val="lowerLetter"/>
+      <w:lvlText w:val="%2)"/>
+      <w:lvlJc w:val="left"/>
+      <w:pPr>
+        <w:ind w:left="840" w:hanging="420"/>
+      </w:pPr>
+    </w:lvl>
+    <w:lvl w:ilvl="2" w:tplc="0409001B" w:tentative="1">
+      <w:start w:val="1"/>
+      <w:numFmt w:val="lowerRoman"/>
+      <w:lvlText w:val="%3."/>
+      <w:lvlJc w:val="right"/>
+      <w:pPr>
+        <w:ind w:left="1260" w:hanging="420"/>
+      </w:pPr>
+    </w:lvl>
+    <w:lvl w:ilvl="3" w:tplc="0409000F" w:tentative="1">
+      <w:start w:val="1"/>
+      <w:numFmt w:val="decimal"/>
+      <w:lvlText w:val="%4."/>
+      <w:lvlJc w:val="left"/>
+      <w:pPr>
+        <w:ind w:left="1680" w:hanging="420"/>
+      </w:pPr>
+    </w:lvl>
+    <w:lvl w:ilvl="4" w:tplc="04090019" w:tentative="1">
+      <w:start w:val="1"/>
+      <w:numFmt w:val="lowerLetter"/>
+      <w:lvlText w:val="%5)"/>
+      <w:lvlJc w:val="left"/>
+      <w:pPr>
+        <w:ind w:left="2100" w:hanging="420"/>
+      </w:pPr>
+    </w:lvl>
+    <w:lvl w:ilvl="5" w:tplc="0409001B" w:tentative="1">
+      <w:start w:val="1"/>
+      <w:numFmt w:val="lowerRoman"/>
+      <w:lvlText w:val="%6."/>
+      <w:lvlJc w:val="right"/>
+      <w:pPr>
+        <w:ind w:left="2520" w:hanging="420"/>
+      </w:pPr>
+    </w:lvl>
+    <w:lvl w:ilvl="6" w:tplc="0409000F" w:tentative="1">
+      <w:start w:val="1"/>
+      <w:numFmt w:val="decimal"/>
+      <w:lvlText w:val="%7."/>
+      <w:lvlJc w:val="left"/>
+      <w:pPr>
+        <w:ind w:left="2940" w:hanging="420"/>
+      </w:pPr>
+    </w:lvl>
+    <w:lvl w:ilvl="7" w:tplc="04090019" w:tentative="1">
+      <w:start w:val="1"/>
+      <w:numFmt w:val="lowerLetter"/>
+      <w:lvlText w:val="%8)"/>
+      <w:lvlJc w:val="left"/>
+      <w:pPr>
+        <w:ind w:left="3360" w:hanging="420"/>
+      </w:pPr>
+    </w:lvl>
+    <w:lvl w:ilvl="8" w:tplc="0409001B" w:tentative="1">
+      <w:start w:val="1"/>
+      <w:numFmt w:val="lowerRoman"/>
+      <w:lvlText w:val="%9."/>
+      <w:lvlJc w:val="right"/>
+      <w:pPr>
+        <w:ind w:left="3780" w:hanging="420"/>
+      </w:pPr>
+    </w:lvl>
+  </w:abstractNum>
   <w:num w:numId="1">
     <w:abstractNumId w:val="2"/>
   </w:num>
@@ -3558,6 +4250,9 @@
   </w:num>
   <w:num w:numId="4">
     <w:abstractNumId w:val="3"/>
+  </w:num>
+  <w:num w:numId="5">
+    <w:abstractNumId w:val="4"/>
   </w:num>
 </w:numbering>
 </file>

</xml_diff>